<commit_message>
Included Illustrations for reference
This way we can see what angles are changed for which functions. Can be
deleted if necessary.
</commit_message>
<xml_diff>
--- a/Planning.docx
+++ b/Planning.docx
@@ -116,6 +116,12 @@
         </w:rPr>
         <w:t>Configure Sensors</w:t>
       </w:r>
+      <w:r>
+        <w:rPr>
+          <w:sz w:val="28"/>
+        </w:rPr>
+        <w:t xml:space="preserve"> (Delayed for 2 weeks)</w:t>
+      </w:r>
     </w:p>
     <w:p>
       <w:pPr>
@@ -147,6 +153,25 @@
       <w:pPr>
         <w:pStyle w:val="ListParagraph"/>
         <w:numPr>
+          <w:ilvl w:val="1"/>
+          <w:numId w:val="1"/>
+        </w:numPr>
+        <w:rPr>
+          <w:sz w:val="28"/>
+        </w:rPr>
+      </w:pPr>
+      <w:r>
+        <w:rPr>
+          <w:color w:val="FF0000"/>
+          <w:sz w:val="28"/>
+        </w:rPr>
+        <w:t>Work on effective gaits in the mean time</w:t>
+      </w:r>
+    </w:p>
+    <w:p>
+      <w:pPr>
+        <w:pStyle w:val="ListParagraph"/>
+        <w:numPr>
           <w:ilvl w:val="0"/>
           <w:numId w:val="1"/>
         </w:numPr>
@@ -219,6 +244,27 @@
       <w:pPr>
         <w:pStyle w:val="ListParagraph"/>
         <w:numPr>
+          <w:ilvl w:val="1"/>
+          <w:numId w:val="1"/>
+        </w:numPr>
+        <w:rPr>
+          <w:sz w:val="28"/>
+        </w:rPr>
+      </w:pPr>
+      <w:r>
+        <w:rPr>
+          <w:color w:val="FF0000"/>
+          <w:sz w:val="28"/>
+        </w:rPr>
+        <w:t>Light an LED when the footing is secure or something</w:t>
+      </w:r>
+      <w:bookmarkStart w:id="0" w:name="_GoBack"/>
+      <w:bookmarkEnd w:id="0"/>
+    </w:p>
+    <w:p>
+      <w:pPr>
+        <w:pStyle w:val="ListParagraph"/>
+        <w:numPr>
           <w:ilvl w:val="0"/>
           <w:numId w:val="1"/>
         </w:numPr>
@@ -307,8 +353,6 @@
           <w:sz w:val="28"/>
         </w:rPr>
       </w:pPr>
-      <w:bookmarkStart w:id="0" w:name="_GoBack"/>
-      <w:bookmarkEnd w:id="0"/>
     </w:p>
     <w:p>
       <w:pPr>

</xml_diff>